<commit_message>
Include reetro link for the second retrospective
</commit_message>
<xml_diff>
--- a/Documentation/Retrospectives/Retrospective 2.docx
+++ b/Documentation/Retrospectives/Retrospective 2.docx
@@ -4,11 +4,10 @@
   <w:body>
     <w:p>
       <w:pPr>
-        <w:pStyle w:val="Body"/>
+        <w:pStyle w:val="Body A"/>
         <w:rPr>
           <w:b w:val="1"/>
           <w:bCs w:val="1"/>
-          <w:lang w:val="en-US"/>
         </w:rPr>
       </w:pPr>
       <w:r>
@@ -26,16 +25,7 @@
           <w:rtl w:val="0"/>
           <w:lang w:val="en-US"/>
         </w:rPr>
-        <w:t xml:space="preserve">Retrospective </w:t>
-      </w:r>
-      <w:r>
-        <w:rPr>
-          <w:b w:val="1"/>
-          <w:bCs w:val="1"/>
-          <w:rtl w:val="0"/>
-          <w:lang w:val="en-US"/>
-        </w:rPr>
-        <w:t>2</w:t>
+        <w:t>Retrospective 2</w:t>
       </w:r>
       <w:r>
         <w:rPr>
@@ -54,894 +44,659 @@
     </w:p>
     <w:p>
       <w:pPr>
-        <w:pStyle w:val="Body"/>
-        <w:rPr>
-          <w:b w:val="1"/>
-          <w:bCs w:val="1"/>
-        </w:rPr>
+        <w:pStyle w:val="Body A"/>
+      </w:pPr>
+      <w:r>
+        <w:rPr>
+          <w:rStyle w:val="Hyperlink.0"/>
+        </w:rPr>
+        <w:fldChar w:fldCharType="begin" w:fldLock="0"/>
+      </w:r>
+      <w:r>
+        <w:rPr>
+          <w:rStyle w:val="Hyperlink.0"/>
+        </w:rPr>
+        <w:instrText xml:space="preserve"> HYPERLINK "https://www.reetro.app/board/5fb502a9843c03001684fda4/5fca3466d7a69c00169dc436"</w:instrText>
+      </w:r>
+      <w:r>
+        <w:rPr>
+          <w:rStyle w:val="Hyperlink.0"/>
+        </w:rPr>
+        <w:fldChar w:fldCharType="separate" w:fldLock="0"/>
+      </w:r>
+      <w:r>
+        <w:rPr>
+          <w:rStyle w:val="Hyperlink.0"/>
+          <w:rtl w:val="0"/>
+          <w:lang w:val="en-US"/>
+        </w:rPr>
+        <w:t>Link to the retrospective board.</w:t>
+      </w:r>
+      <w:r>
+        <w:rPr/>
+        <w:fldChar w:fldCharType="end" w:fldLock="0"/>
+      </w:r>
+    </w:p>
+    <w:p>
+      <w:pPr>
+        <w:pStyle w:val="Body A"/>
       </w:pPr>
     </w:p>
     <w:p>
       <w:pPr>
-        <w:pStyle w:val="Body"/>
+        <w:pStyle w:val="Body A"/>
+      </w:pPr>
+      <w:r>
         <w:rPr>
           <w:b w:val="1"/>
           <w:bCs w:val="1"/>
-        </w:rPr>
+          <w:rtl w:val="0"/>
+          <w:lang w:val="en-US"/>
+        </w:rPr>
+        <w:t xml:space="preserve">  Went well</w:t>
+      </w:r>
+      <w:r>
+        <w:br w:type="textWrapping"/>
+      </w:r>
+      <w:r>
+        <w:rPr>
+          <w:rtl w:val="0"/>
+          <w:lang w:val="ru-RU"/>
+        </w:rPr>
+        <w:t xml:space="preserve">- </w:t>
+      </w:r>
+      <w:r>
+        <w:rPr>
+          <w:rtl w:val="0"/>
+          <w:lang w:val="en-US"/>
+        </w:rPr>
+        <w:t xml:space="preserve">Having weekly team meeting (stand ups). Team meetings were much more efficient  ( Selim ) </w:t>
+      </w:r>
+      <w:r>
+        <w:br w:type="textWrapping"/>
+      </w:r>
+      <w:r>
+        <w:rPr>
+          <w:rtl w:val="0"/>
+          <w:lang w:val="ru-RU"/>
+        </w:rPr>
+        <w:t xml:space="preserve">- </w:t>
+      </w:r>
+      <w:r>
+        <w:rPr>
+          <w:rtl w:val="0"/>
+          <w:lang w:val="en-US"/>
+        </w:rPr>
+        <w:t>Scheduling meetings in the calendar</w:t>
+      </w:r>
+      <w:r>
+        <w:rPr>
+          <w:rtl w:val="0"/>
+          <w:lang w:val="de-DE"/>
+        </w:rPr>
+        <w:t xml:space="preserve"> ( </w:t>
+      </w:r>
+      <w:r>
+        <w:rPr>
+          <w:rtl w:val="0"/>
+        </w:rPr>
+        <w:t>Orla</w:t>
+      </w:r>
+      <w:r>
+        <w:rPr>
+          <w:rtl w:val="0"/>
+          <w:lang w:val="de-DE"/>
+        </w:rPr>
+        <w:t xml:space="preserve"> ) </w:t>
+      </w:r>
+      <w:r>
+        <w:br w:type="textWrapping"/>
+      </w:r>
+      <w:r>
+        <w:rPr>
+          <w:rtl w:val="0"/>
+          <w:lang w:val="en-US"/>
+        </w:rPr>
+        <w:t xml:space="preserve">--- Meetings are all pre-scheduled and in calendar  ( Selim ) </w:t>
+      </w:r>
+      <w:r>
+        <w:br w:type="textWrapping"/>
+      </w:r>
+      <w:r>
+        <w:rPr>
+          <w:rtl w:val="0"/>
+          <w:lang w:val="en-US"/>
+        </w:rPr>
+        <w:t xml:space="preserve">- Timing (i.e..: we mostly completed the tasks).  ( Selim ) </w:t>
+      </w:r>
+      <w:r>
+        <w:br w:type="textWrapping"/>
+      </w:r>
+      <w:r>
+        <w:rPr>
+          <w:rtl w:val="0"/>
+          <w:lang w:val="en-US"/>
+        </w:rPr>
+        <w:t xml:space="preserve">- Good risk analysis of technology stack. Decided not to use React.  ( Jakub ) </w:t>
+      </w:r>
+      <w:r>
+        <w:br w:type="textWrapping"/>
+      </w:r>
+      <w:r>
+        <w:rPr>
+          <w:rtl w:val="0"/>
+          <w:lang w:val="en-US"/>
+        </w:rPr>
+        <w:t xml:space="preserve">- Team communication. </w:t>
+      </w:r>
+      <w:r>
+        <w:rPr>
+          <w:rtl w:val="0"/>
+        </w:rPr>
+        <w:t>( Selim )</w:t>
+      </w:r>
+      <w:r>
+        <w:br w:type="textWrapping"/>
+      </w:r>
+      <w:r>
+        <w:rPr>
+          <w:rtl w:val="0"/>
+          <w:lang w:val="en-US"/>
+        </w:rPr>
+        <w:t xml:space="preserve">- Creating multiple wireframes to give the customer a choice.  ( Jakub ) </w:t>
+      </w:r>
+      <w:r>
+        <w:br w:type="textWrapping"/>
+      </w:r>
+      <w:r>
+        <w:rPr>
+          <w:b w:val="1"/>
+          <w:bCs w:val="1"/>
+          <w:rtl w:val="0"/>
+        </w:rPr>
+        <w:br w:type="textWrapping"/>
+        <w:t xml:space="preserve"> </w:t>
+      </w:r>
+      <w:r>
+        <w:rPr>
+          <w:b w:val="1"/>
+          <w:bCs w:val="1"/>
+          <w:rtl w:val="0"/>
+          <w:lang w:val="it-IT"/>
+        </w:rPr>
+        <w:t>To improve</w:t>
+      </w:r>
+      <w:r>
+        <w:br w:type="textWrapping"/>
+      </w:r>
+      <w:r>
+        <w:rPr>
+          <w:rtl w:val="0"/>
+          <w:lang w:val="en-US"/>
+        </w:rPr>
+        <w:t xml:space="preserve">- Interacting with customer (long waiting times). slow replies from Louise ( Selim  ) </w:t>
+      </w:r>
+    </w:p>
+    <w:p>
+      <w:pPr>
+        <w:pStyle w:val="Body A"/>
+      </w:pPr>
+      <w:r>
+        <w:rPr>
+          <w:rtl w:val="0"/>
+          <w:lang w:val="en-US"/>
+        </w:rPr>
+        <w:t>--- Not much we can do though.</w:t>
+      </w:r>
+    </w:p>
+    <w:p>
+      <w:pPr>
+        <w:pStyle w:val="Body A"/>
+      </w:pPr>
+      <w:r>
+        <w:rPr>
+          <w:rtl w:val="0"/>
+          <w:lang w:val="en-US"/>
+        </w:rPr>
+        <w:t>--- Decided to send them more emails, prompting for availability and containing important information regarding the project.</w:t>
+      </w:r>
+      <w:r>
+        <w:br w:type="textWrapping"/>
+      </w:r>
+      <w:r>
+        <w:rPr>
+          <w:rtl w:val="0"/>
+          <w:lang w:val="en-US"/>
+        </w:rPr>
+        <w:t>- Management of Gitlab issues (closing, assigning, labellign)</w:t>
+      </w:r>
+      <w:r>
+        <w:rPr>
+          <w:rtl w:val="0"/>
+        </w:rPr>
+        <w:t xml:space="preserve">  ( Jakub ) </w:t>
+      </w:r>
+      <w:r>
+        <w:br w:type="textWrapping"/>
+      </w:r>
+      <w:r>
+        <w:rPr>
+          <w:rtl w:val="0"/>
+          <w:lang w:val="en-US"/>
+        </w:rPr>
+        <w:t xml:space="preserve">- Questions we ask from ViloSky (make it more explicit that we want better answers etc.). Communication with customer. Important to get quick feedback on proposals.  ( Selim  ) </w:t>
+      </w:r>
+    </w:p>
+    <w:p>
+      <w:pPr>
+        <w:pStyle w:val="Body A"/>
+      </w:pPr>
+      <w:r>
+        <w:rPr>
+          <w:rtl w:val="0"/>
+          <w:lang w:val="en-US"/>
+        </w:rPr>
+        <w:t>--- Create a list of customer questions on Teams and keep it up to date</w:t>
+      </w:r>
+      <w:r>
+        <w:rPr>
+          <w:rtl w:val="0"/>
+          <w:lang w:val="de-DE"/>
+        </w:rPr>
+        <w:t>.  ( Alex )</w:t>
+      </w:r>
+    </w:p>
+    <w:p>
+      <w:pPr>
+        <w:pStyle w:val="Body A"/>
+      </w:pPr>
+      <w:r>
+        <w:rPr>
+          <w:rtl w:val="0"/>
+          <w:lang w:val="en-US"/>
+        </w:rPr>
+        <w:t>--- Decided to ask more specific questions (eg: comparing and contrasting two proposals/designs)</w:t>
+      </w:r>
+      <w:r>
+        <w:br w:type="textWrapping"/>
+      </w:r>
+      <w:r>
+        <w:rPr>
+          <w:rtl w:val="0"/>
+          <w:lang w:val="en-US"/>
+        </w:rPr>
+        <w:t xml:space="preserve">- Breaking tasks down. Break down tasks (within group tasks)  ( Selim  ) </w:t>
+      </w:r>
+      <w:r>
+        <w:br w:type="textWrapping"/>
+      </w:r>
+      <w:r>
+        <w:rPr>
+          <w:rtl w:val="0"/>
+          <w:lang w:val="en-US"/>
+        </w:rPr>
+        <w:t xml:space="preserve">--- Spend more time planning the further iterations.. Break down large milestones!  ( Alex ) </w:t>
+      </w:r>
+      <w:r>
+        <w:br w:type="textWrapping"/>
+      </w:r>
+      <w:r>
+        <w:rPr>
+          <w:rtl w:val="0"/>
+          <w:lang w:val="ru-RU"/>
+        </w:rPr>
+        <w:t xml:space="preserve">- </w:t>
+      </w:r>
+      <w:r>
+        <w:rPr>
+          <w:rtl w:val="0"/>
+          <w:lang w:val="en-US"/>
+        </w:rPr>
+        <w:t xml:space="preserve">Customer meeting planning - talk about and assign risks </w:t>
+      </w:r>
+      <w:r>
+        <w:rPr>
+          <w:rtl w:val="0"/>
+        </w:rPr>
+        <w:t xml:space="preserve">– </w:t>
+      </w:r>
+      <w:r>
+        <w:rPr>
+          <w:rtl w:val="0"/>
+        </w:rPr>
+        <w:t xml:space="preserve">for task/person ( Selim  ) </w:t>
+      </w:r>
+      <w:r>
+        <w:br w:type="textWrapping"/>
+      </w:r>
+      <w:r>
+        <w:rPr>
+          <w:rtl w:val="0"/>
+          <w:lang w:val="en-US"/>
+        </w:rPr>
+        <w:t xml:space="preserve">- Group retrospective items into categories  ( Alex ) </w:t>
+      </w:r>
+    </w:p>
+    <w:p>
+      <w:pPr>
+        <w:pStyle w:val="Body A"/>
+      </w:pPr>
+      <w:r>
+        <w:rPr>
+          <w:rtl w:val="0"/>
+          <w:lang w:val="en-US"/>
+        </w:rPr>
+        <w:t>--- This is now happening, outlined in reports with (---) alongside comments.</w:t>
+      </w:r>
+      <w:r>
+        <w:br w:type="textWrapping"/>
+      </w:r>
+      <w:r>
+        <w:rPr>
+          <w:rtl w:val="0"/>
+          <w:lang w:val="ru-RU"/>
+        </w:rPr>
+        <w:t xml:space="preserve">- </w:t>
+      </w:r>
+      <w:r>
+        <w:rPr>
+          <w:rtl w:val="0"/>
+          <w:lang w:val="en-US"/>
+        </w:rPr>
+        <w:t>Raise issues whenever relevant. Even if not a technical job.</w:t>
+      </w:r>
+      <w:r>
+        <w:rPr>
+          <w:rtl w:val="0"/>
+          <w:lang w:val="de-DE"/>
+        </w:rPr>
+        <w:t xml:space="preserve"> ( Alex ) </w:t>
+      </w:r>
+      <w:r>
+        <w:br w:type="textWrapping"/>
+      </w:r>
+      <w:r>
+        <w:rPr>
+          <w:rtl w:val="0"/>
+          <w:lang w:val="en-US"/>
+        </w:rPr>
+        <w:t>- Think of backups/alternatives (what ifs) of issues, considering risks.</w:t>
+      </w:r>
+      <w:r>
+        <w:rPr>
+          <w:rtl w:val="0"/>
+          <w:lang w:val="de-DE"/>
+        </w:rPr>
+        <w:t xml:space="preserve">  ( Alex ) </w:t>
+      </w:r>
+      <w:r>
+        <w:br w:type="textWrapping"/>
+      </w:r>
+      <w:r>
+        <w:rPr>
+          <w:rtl w:val="0"/>
+          <w:lang w:val="en-US"/>
+        </w:rPr>
+        <w:t xml:space="preserve">- Remind everyone of shared responsibilities daily  ( Alex ) </w:t>
+      </w:r>
+      <w:r>
+        <w:br w:type="textWrapping"/>
+      </w:r>
+      <w:r>
+        <w:rPr>
+          <w:rtl w:val="0"/>
+          <w:lang w:val="en-US"/>
+        </w:rPr>
+        <w:t xml:space="preserve">- Write progress updates on issues (after each individual chunk of work)  ( Alex ) </w:t>
+      </w:r>
+      <w:r>
+        <w:br w:type="textWrapping"/>
+      </w:r>
+      <w:r>
+        <w:rPr>
+          <w:rtl w:val="0"/>
+          <w:lang w:val="ru-RU"/>
+        </w:rPr>
+        <w:t xml:space="preserve">- </w:t>
+      </w:r>
+      <w:r>
+        <w:rPr>
+          <w:rtl w:val="0"/>
+          <w:lang w:val="en-US"/>
+        </w:rPr>
+        <w:t>A</w:t>
+      </w:r>
+      <w:r>
+        <w:rPr>
+          <w:rtl w:val="0"/>
+          <w:lang w:val="it-IT"/>
+        </w:rPr>
+        <w:t>llocat</w:t>
+      </w:r>
+      <w:r>
+        <w:rPr>
+          <w:rtl w:val="0"/>
+          <w:lang w:val="en-US"/>
+        </w:rPr>
+        <w:t>ing</w:t>
+      </w:r>
+      <w:r>
+        <w:rPr>
+          <w:rtl w:val="0"/>
+          <w:lang w:val="it-IT"/>
+        </w:rPr>
+        <w:t xml:space="preserve"> task</w:t>
+      </w:r>
+      <w:r>
+        <w:rPr>
+          <w:rtl w:val="0"/>
+          <w:lang w:val="en-US"/>
+        </w:rPr>
+        <w:t>s to individual people/groups</w:t>
+      </w:r>
+      <w:r>
+        <w:rPr>
+          <w:rtl w:val="0"/>
+          <w:lang w:val="de-DE"/>
+        </w:rPr>
+        <w:t xml:space="preserve"> ( Gening ) </w:t>
+      </w:r>
+      <w:r>
+        <w:br w:type="textWrapping"/>
+      </w:r>
+      <w:r>
+        <w:rPr>
+          <w:rtl w:val="0"/>
+          <w:lang w:val="en-US"/>
+        </w:rPr>
+        <w:t xml:space="preserve">- Don't be afraid to go into more detail during customer presentation  ( Niall ) </w:t>
+      </w:r>
+      <w:r>
+        <w:br w:type="textWrapping"/>
+      </w:r>
+      <w:r>
+        <w:rPr>
+          <w:b w:val="1"/>
+          <w:bCs w:val="1"/>
+          <w:rtl w:val="0"/>
+        </w:rPr>
+        <w:br w:type="textWrapping"/>
+        <w:t xml:space="preserve"> </w:t>
+      </w:r>
+      <w:r>
+        <w:rPr>
+          <w:b w:val="1"/>
+          <w:bCs w:val="1"/>
+          <w:rtl w:val="0"/>
+          <w:lang w:val="en-US"/>
+        </w:rPr>
+        <w:t>Was bad/Stop</w:t>
+      </w:r>
+      <w:r>
+        <w:br w:type="textWrapping"/>
+      </w:r>
+      <w:r>
+        <w:rPr>
+          <w:rtl w:val="0"/>
+          <w:lang w:val="en-US"/>
+        </w:rPr>
+        <w:t xml:space="preserve">- Still no clarification on IP. Maybe we should contact Tim ourselves. IP issues  ( Selim  ) </w:t>
+      </w:r>
+      <w:r>
+        <w:br w:type="textWrapping"/>
+      </w:r>
+      <w:r>
+        <w:rPr>
+          <w:rtl w:val="0"/>
+          <w:lang w:val="en-US"/>
+        </w:rPr>
+        <w:t xml:space="preserve">--- Push finalising until end of December!  ( Alex ) </w:t>
+      </w:r>
+    </w:p>
+    <w:p>
+      <w:pPr>
+        <w:pStyle w:val="Body A"/>
+      </w:pPr>
+      <w:r>
+        <w:rPr>
+          <w:rtl w:val="0"/>
+          <w:lang w:val="en-US"/>
+        </w:rPr>
+        <w:t>--- Decided to talk to the lecturer ourselves and raise potential plans with the customer.</w:t>
+      </w:r>
+      <w:r>
+        <w:br w:type="textWrapping"/>
+      </w:r>
+      <w:r>
+        <w:rPr>
+          <w:rtl w:val="0"/>
+          <w:lang w:val="en-US"/>
+        </w:rPr>
+        <w:t xml:space="preserve">- Writing out </w:t>
+      </w:r>
+      <w:r>
+        <w:rPr>
+          <w:rFonts w:ascii="Arial Unicode MS" w:hAnsi="Arial Unicode MS" w:hint="default"/>
+          <w:rtl w:val="1"/>
+        </w:rPr>
+        <w:t>‘</w:t>
+      </w:r>
+      <w:r>
+        <w:rPr>
+          <w:rtl w:val="0"/>
+          <w:lang w:val="en-US"/>
+        </w:rPr>
+        <w:t>Way forwards</w:t>
+      </w:r>
+      <w:r>
+        <w:rPr>
+          <w:rFonts w:ascii="Arial Unicode MS" w:hAnsi="Arial Unicode MS" w:hint="default"/>
+          <w:rtl w:val="1"/>
+        </w:rPr>
+        <w:t xml:space="preserve">’ </w:t>
+      </w:r>
+      <w:r>
+        <w:rPr>
+          <w:rtl w:val="0"/>
+          <w:lang w:val="en-US"/>
+        </w:rPr>
+        <w:t xml:space="preserve">&amp; uploading notes alone  ( Alex ) </w:t>
+      </w:r>
+    </w:p>
+    <w:p>
+      <w:pPr>
+        <w:pStyle w:val="Body A"/>
+      </w:pPr>
+      <w:r>
+        <w:rPr>
+          <w:rtl w:val="0"/>
+          <w:lang w:val="en-US"/>
+        </w:rPr>
+        <w:t>--- Decided to have Selim help me and take turns.</w:t>
+      </w:r>
+      <w:r>
+        <w:br w:type="textWrapping"/>
+      </w:r>
+      <w:r>
+        <w:rPr>
+          <w:rtl w:val="0"/>
+          <w:lang w:val="en-US"/>
+        </w:rPr>
+        <w:t xml:space="preserve">- Uploading notes with bad formats (folders/naming)  ( Alex ) </w:t>
+      </w:r>
+    </w:p>
+    <w:p>
+      <w:pPr>
+        <w:pStyle w:val="Body A"/>
+      </w:pPr>
+      <w:r>
+        <w:rPr>
+          <w:rtl w:val="0"/>
+          <w:lang w:val="en-US"/>
+        </w:rPr>
+        <w:t>--- Decided Alex will be responsible for gathering and formatting all notes before uploads.</w:t>
+      </w:r>
+    </w:p>
+    <w:p>
+      <w:pPr>
+        <w:pStyle w:val="Body A"/>
       </w:pPr>
     </w:p>
     <w:p>
       <w:pPr>
-        <w:pStyle w:val="Body"/>
+        <w:pStyle w:val="Body A"/>
       </w:pPr>
       <w:r>
         <w:rPr>
-          <w:b w:val="1"/>
-          <w:bCs w:val="1"/>
-          <w:rtl w:val="0"/>
-          <w:lang w:val="en-US"/>
-        </w:rPr>
-        <w:t xml:space="preserve">  Went well</w:t>
-      </w:r>
-      <w:r>
-        <w:br w:type="textWrapping"/>
-      </w:r>
-      <w:r>
-        <w:rPr>
-          <w:rtl w:val="0"/>
-          <w:lang w:val="ru-RU"/>
-        </w:rPr>
-        <w:t xml:space="preserve">- </w:t>
-      </w:r>
-      <w:r>
-        <w:rPr>
-          <w:rtl w:val="0"/>
-          <w:lang w:val="en-US"/>
-        </w:rPr>
-        <w:t>Having w</w:t>
-      </w:r>
-      <w:r>
-        <w:rPr>
-          <w:rtl w:val="0"/>
-          <w:lang w:val="en-US"/>
-        </w:rPr>
-        <w:t>eekly team meeting</w:t>
-      </w:r>
-      <w:r>
-        <w:rPr>
-          <w:rtl w:val="0"/>
-          <w:lang w:val="en-US"/>
-        </w:rPr>
-        <w:t xml:space="preserve"> (</w:t>
-      </w:r>
-      <w:r>
-        <w:rPr>
-          <w:rtl w:val="0"/>
-          <w:lang w:val="en-US"/>
-        </w:rPr>
-        <w:t>stand ups</w:t>
-      </w:r>
-      <w:r>
-        <w:rPr>
-          <w:rtl w:val="0"/>
-          <w:lang w:val="en-US"/>
-        </w:rPr>
-        <w:t>).</w:t>
-      </w:r>
-      <w:r>
-        <w:rPr>
-          <w:rtl w:val="0"/>
-          <w:lang w:val="en-US"/>
-        </w:rPr>
-        <w:t xml:space="preserve"> Team meetings were much more efficient  ( Selim ) </w:t>
-      </w:r>
-      <w:r>
-        <w:br w:type="textWrapping"/>
-      </w:r>
-      <w:r>
-        <w:rPr>
-          <w:rtl w:val="0"/>
-          <w:lang w:val="ru-RU"/>
-        </w:rPr>
-        <w:t xml:space="preserve">- </w:t>
-      </w:r>
-      <w:r>
-        <w:rPr>
-          <w:rtl w:val="0"/>
-          <w:lang w:val="en-US"/>
-        </w:rPr>
-        <w:t>Scheduling meetings in the calendar</w:t>
-      </w:r>
-      <w:r>
-        <w:rPr>
-          <w:rtl w:val="0"/>
-          <w:lang w:val="de-DE"/>
-        </w:rPr>
-        <w:t xml:space="preserve"> ( </w:t>
-      </w:r>
-      <w:r>
-        <w:rPr>
-          <w:rtl w:val="0"/>
-        </w:rPr>
-        <w:t>Orla</w:t>
-      </w:r>
-      <w:r>
-        <w:rPr>
-          <w:rtl w:val="0"/>
-          <w:lang w:val="de-DE"/>
-        </w:rPr>
-        <w:t xml:space="preserve"> ) </w:t>
-      </w:r>
-      <w:r>
-        <w:br w:type="textWrapping"/>
-      </w:r>
-      <w:r>
-        <w:rPr>
-          <w:rtl w:val="0"/>
-          <w:lang w:val="en-US"/>
-        </w:rPr>
-        <w:t xml:space="preserve">--- </w:t>
-      </w:r>
-      <w:r>
-        <w:rPr>
-          <w:rtl w:val="0"/>
-          <w:lang w:val="en-US"/>
-        </w:rPr>
-        <w:t>M</w:t>
-      </w:r>
-      <w:r>
-        <w:rPr>
-          <w:rtl w:val="0"/>
-          <w:lang w:val="en-US"/>
-        </w:rPr>
-        <w:t xml:space="preserve">eetings are all pre-scheduled and in calendar  ( Selim ) </w:t>
-      </w:r>
-      <w:r>
-        <w:br w:type="textWrapping"/>
-      </w:r>
-      <w:r>
-        <w:rPr>
-          <w:rtl w:val="0"/>
-          <w:lang w:val="en-US"/>
-        </w:rPr>
-        <w:t xml:space="preserve">- Timing (i.e..: we mostly completed the tasks).  ( Selim ) </w:t>
-      </w:r>
-      <w:r>
-        <w:br w:type="textWrapping"/>
-      </w:r>
-      <w:r>
-        <w:rPr>
-          <w:rtl w:val="0"/>
-          <w:lang w:val="en-US"/>
-        </w:rPr>
-        <w:t xml:space="preserve">- Good risk analysis of technology stack. Decided not to use React.  ( Jakub ) </w:t>
-      </w:r>
-      <w:r>
-        <w:br w:type="textWrapping"/>
-      </w:r>
-      <w:r>
-        <w:rPr>
-          <w:rtl w:val="0"/>
-          <w:lang w:val="en-US"/>
-        </w:rPr>
-        <w:t>- Team communication</w:t>
-      </w:r>
-      <w:r>
-        <w:rPr>
-          <w:rtl w:val="0"/>
-          <w:lang w:val="en-US"/>
-        </w:rPr>
-        <w:t xml:space="preserve">. </w:t>
-      </w:r>
-      <w:r>
-        <w:rPr>
-          <w:rtl w:val="0"/>
-        </w:rPr>
-        <w:t>( Selim )</w:t>
-      </w:r>
-      <w:r>
-        <w:br w:type="textWrapping"/>
-      </w:r>
-      <w:r>
-        <w:rPr>
-          <w:rtl w:val="0"/>
-          <w:lang w:val="en-US"/>
-        </w:rPr>
-        <w:t xml:space="preserve">- Creating multiple wireframes to give the customer a choice.  ( Jakub ) </w:t>
-      </w:r>
-      <w:r>
-        <w:br w:type="textWrapping"/>
-      </w:r>
-      <w:r>
-        <w:rPr>
-          <w:b w:val="1"/>
-          <w:bCs w:val="1"/>
-          <w:rtl w:val="0"/>
-        </w:rPr>
-        <w:br w:type="textWrapping"/>
-        <w:t xml:space="preserve"> </w:t>
-      </w:r>
-      <w:r>
-        <w:rPr>
-          <w:b w:val="1"/>
-          <w:bCs w:val="1"/>
-          <w:rtl w:val="0"/>
-          <w:lang w:val="it-IT"/>
-        </w:rPr>
-        <w:t>To improve</w:t>
-      </w:r>
-      <w:r>
-        <w:br w:type="textWrapping"/>
-      </w:r>
-      <w:r>
-        <w:rPr>
-          <w:rtl w:val="0"/>
-          <w:lang w:val="en-US"/>
-        </w:rPr>
-        <w:t xml:space="preserve">- Interacting with customer (long waiting times). slow replies from Louise ( Selim  ) </w:t>
+          <w:rtl w:val="0"/>
+          <w:lang w:val="en-US"/>
+        </w:rPr>
+        <w:t xml:space="preserve">Moreover, the team reviewed the issues raised at the last retrospective, and came up with more </w:t>
+      </w:r>
+      <w:r>
+        <w:rPr>
+          <w:rtl w:val="0"/>
+          <w:lang w:val="en-US"/>
+        </w:rPr>
+        <w:t>“</w:t>
+      </w:r>
+      <w:r>
+        <w:rPr>
+          <w:rtl w:val="0"/>
+          <w:lang w:val="en-US"/>
+        </w:rPr>
+        <w:t>Process Improvement</w:t>
+      </w:r>
+      <w:r>
+        <w:rPr>
+          <w:rtl w:val="0"/>
+          <w:lang w:val="en-US"/>
+        </w:rPr>
+        <w:t xml:space="preserve">” </w:t>
+      </w:r>
+      <w:r>
+        <w:rPr>
+          <w:rtl w:val="0"/>
+          <w:lang w:val="en-US"/>
+        </w:rPr>
+        <w:t>issues:</w:t>
       </w:r>
     </w:p>
     <w:p>
       <w:pPr>
-        <w:pStyle w:val="Body"/>
+        <w:pStyle w:val="Body A"/>
       </w:pPr>
       <w:r>
         <w:rPr>
           <w:rtl w:val="0"/>
           <w:lang w:val="en-US"/>
         </w:rPr>
-        <w:t xml:space="preserve">--- </w:t>
-      </w:r>
-      <w:r>
-        <w:rPr>
-          <w:rtl w:val="0"/>
-          <w:lang w:val="en-US"/>
-        </w:rPr>
-        <w:t>N</w:t>
-      </w:r>
-      <w:r>
-        <w:rPr>
-          <w:rtl w:val="0"/>
-          <w:lang w:val="en-US"/>
-        </w:rPr>
-        <w:t>ot much we can do though</w:t>
-      </w:r>
-      <w:r>
-        <w:rPr>
-          <w:rtl w:val="0"/>
-          <w:lang w:val="en-US"/>
-        </w:rPr>
-        <w:t>.</w:t>
+        <w:t xml:space="preserve"> - #50 Risk Assignments - Another issue of this sort to make sure risk assignments are carried out and talked about during meetings - Assigned to Niall.</w:t>
       </w:r>
     </w:p>
     <w:p>
       <w:pPr>
-        <w:pStyle w:val="Body"/>
-      </w:pPr>
-      <w:r>
-        <w:rPr>
-          <w:rtl w:val="0"/>
-          <w:lang w:val="en-US"/>
-        </w:rPr>
-        <w:t xml:space="preserve">--- </w:t>
-      </w:r>
-      <w:r>
-        <w:rPr>
-          <w:rtl w:val="0"/>
-          <w:lang w:val="en-US"/>
-        </w:rPr>
-        <w:t>Decided to send them more emails, prompting for availability and containing important information regarding the project.</w:t>
-      </w:r>
-      <w:r>
-        <w:br w:type="textWrapping"/>
-      </w:r>
-      <w:r>
-        <w:rPr>
-          <w:rtl w:val="0"/>
-          <w:lang w:val="en-US"/>
-        </w:rPr>
-        <w:t>- Management of Gitlab issues</w:t>
-      </w:r>
-      <w:r>
-        <w:rPr>
-          <w:rtl w:val="0"/>
-          <w:lang w:val="en-US"/>
-        </w:rPr>
-        <w:t xml:space="preserve"> (closing, assigning, labellign)</w:t>
-      </w:r>
-      <w:r>
-        <w:rPr>
-          <w:rtl w:val="0"/>
-        </w:rPr>
-        <w:t xml:space="preserve">  ( Jakub ) </w:t>
-      </w:r>
-      <w:r>
-        <w:br w:type="textWrapping"/>
-      </w:r>
-      <w:r>
-        <w:rPr>
-          <w:rtl w:val="0"/>
-          <w:lang w:val="en-US"/>
-        </w:rPr>
-        <w:t xml:space="preserve">- Questions we ask from ViloSky (make it more explicit that we want </w:t>
-      </w:r>
-      <w:r>
-        <w:rPr>
-          <w:rtl w:val="0"/>
-          <w:lang w:val="en-US"/>
-        </w:rPr>
-        <w:t>better</w:t>
-      </w:r>
-      <w:r>
-        <w:rPr>
-          <w:rtl w:val="0"/>
-          <w:lang w:val="en-US"/>
-        </w:rPr>
-        <w:t xml:space="preserve"> answers etc</w:t>
-      </w:r>
-      <w:r>
-        <w:rPr>
-          <w:rtl w:val="0"/>
-          <w:lang w:val="en-US"/>
-        </w:rPr>
-        <w:t>.</w:t>
-      </w:r>
-      <w:r>
-        <w:rPr>
-          <w:rtl w:val="0"/>
-          <w:lang w:val="en-US"/>
-        </w:rPr>
-        <w:t xml:space="preserve">). Communication with customer. Important to get quick feedback on proposals.  ( Selim  ) </w:t>
-      </w:r>
-    </w:p>
-    <w:p>
-      <w:pPr>
-        <w:pStyle w:val="Body"/>
-      </w:pPr>
-      <w:r>
-        <w:rPr>
-          <w:rtl w:val="0"/>
-          <w:lang w:val="en-US"/>
-        </w:rPr>
-        <w:t>--- Create a list of</w:t>
-      </w:r>
-      <w:r>
-        <w:rPr>
-          <w:rtl w:val="0"/>
-          <w:lang w:val="en-US"/>
-        </w:rPr>
-        <w:t xml:space="preserve"> customer</w:t>
-      </w:r>
-      <w:r>
-        <w:rPr>
-          <w:rtl w:val="0"/>
-          <w:lang w:val="en-US"/>
-        </w:rPr>
-        <w:t xml:space="preserve"> questions on Teams and keep it up to </w:t>
-      </w:r>
-      <w:r>
-        <w:rPr>
-          <w:rtl w:val="0"/>
-          <w:lang w:val="en-US"/>
-        </w:rPr>
-        <w:t>date</w:t>
-      </w:r>
-      <w:r>
-        <w:rPr>
-          <w:rtl w:val="0"/>
-          <w:lang w:val="de-DE"/>
-        </w:rPr>
-        <w:t>.  ( Alex )</w:t>
-      </w:r>
-    </w:p>
-    <w:p>
-      <w:pPr>
-        <w:pStyle w:val="Body"/>
-      </w:pPr>
-      <w:r>
-        <w:rPr>
-          <w:rtl w:val="0"/>
-          <w:lang w:val="en-US"/>
-        </w:rPr>
-        <w:t xml:space="preserve">--- </w:t>
-      </w:r>
-      <w:r>
-        <w:rPr>
-          <w:rtl w:val="0"/>
-          <w:lang w:val="en-US"/>
-        </w:rPr>
-        <w:t>Decided to ask more specific questions (eg: comparing and contrasting two proposals/designs)</w:t>
-      </w:r>
-      <w:r>
-        <w:br w:type="textWrapping"/>
-      </w:r>
-      <w:r>
-        <w:rPr>
-          <w:rtl w:val="0"/>
-          <w:lang w:val="en-US"/>
-        </w:rPr>
-        <w:t xml:space="preserve">- Breaking tasks down. Break down tasks (within group tasks)  ( Selim  ) </w:t>
-      </w:r>
-      <w:r>
-        <w:br w:type="textWrapping"/>
-      </w:r>
-      <w:r>
-        <w:rPr>
-          <w:rtl w:val="0"/>
-          <w:lang w:val="en-US"/>
-        </w:rPr>
-        <w:t xml:space="preserve">--- Spend more time planning the further iterations.. Break down large milestones!  ( Alex ) </w:t>
-      </w:r>
-      <w:r>
-        <w:br w:type="textWrapping"/>
-      </w:r>
-      <w:r>
-        <w:rPr>
-          <w:rtl w:val="0"/>
-          <w:lang w:val="ru-RU"/>
-        </w:rPr>
-        <w:t xml:space="preserve">- </w:t>
-      </w:r>
-      <w:r>
-        <w:rPr>
-          <w:rtl w:val="0"/>
-          <w:lang w:val="en-US"/>
-        </w:rPr>
-        <w:t>C</w:t>
-      </w:r>
-      <w:r>
-        <w:rPr>
-          <w:rtl w:val="0"/>
-          <w:lang w:val="en-US"/>
-        </w:rPr>
-        <w:t xml:space="preserve">ustomer meeting planning - </w:t>
-      </w:r>
-      <w:r>
-        <w:rPr>
-          <w:rtl w:val="0"/>
-          <w:lang w:val="en-US"/>
-        </w:rPr>
-        <w:t>talk about and assign r</w:t>
-      </w:r>
-      <w:r>
-        <w:rPr>
-          <w:rtl w:val="0"/>
-          <w:lang w:val="en-US"/>
-        </w:rPr>
-        <w:t xml:space="preserve">isks </w:t>
-      </w:r>
-      <w:r>
-        <w:rPr>
-          <w:rtl w:val="0"/>
-        </w:rPr>
-        <w:t xml:space="preserve">– </w:t>
-      </w:r>
-      <w:r>
-        <w:rPr>
-          <w:rtl w:val="0"/>
-        </w:rPr>
-        <w:t xml:space="preserve">for task/person ( Selim  ) </w:t>
-      </w:r>
-      <w:r>
-        <w:br w:type="textWrapping"/>
-      </w:r>
-      <w:r>
-        <w:rPr>
-          <w:rtl w:val="0"/>
-          <w:lang w:val="en-US"/>
-        </w:rPr>
-        <w:t xml:space="preserve">- Group retrospective items into categories  ( Alex ) </w:t>
-      </w:r>
-    </w:p>
-    <w:p>
-      <w:pPr>
-        <w:pStyle w:val="Body"/>
-      </w:pPr>
-      <w:r>
-        <w:rPr>
-          <w:rtl w:val="0"/>
-          <w:lang w:val="en-US"/>
-        </w:rPr>
-        <w:t xml:space="preserve">--- </w:t>
-      </w:r>
-      <w:r>
-        <w:rPr>
-          <w:rtl w:val="0"/>
-          <w:lang w:val="en-US"/>
-        </w:rPr>
-        <w:t>This is now happening, outlined in reports with (</w:t>
-      </w:r>
-      <w:r>
-        <w:rPr>
-          <w:rtl w:val="0"/>
-          <w:lang w:val="en-US"/>
-        </w:rPr>
-        <w:t>---</w:t>
-      </w:r>
-      <w:r>
-        <w:rPr>
-          <w:rtl w:val="0"/>
-          <w:lang w:val="en-US"/>
-        </w:rPr>
-        <w:t>) alongside comments.</w:t>
-      </w:r>
-      <w:r>
-        <w:br w:type="textWrapping"/>
-      </w:r>
-      <w:r>
-        <w:rPr>
-          <w:rtl w:val="0"/>
-          <w:lang w:val="ru-RU"/>
-        </w:rPr>
-        <w:t xml:space="preserve">- </w:t>
-      </w:r>
-      <w:r>
-        <w:rPr>
-          <w:rtl w:val="0"/>
-          <w:lang w:val="en-US"/>
-        </w:rPr>
-        <w:t xml:space="preserve">Raise </w:t>
-      </w:r>
-      <w:r>
-        <w:rPr>
-          <w:rtl w:val="0"/>
-          <w:lang w:val="en-US"/>
-        </w:rPr>
-        <w:t>issues</w:t>
-      </w:r>
-      <w:r>
-        <w:rPr>
-          <w:rtl w:val="0"/>
-          <w:lang w:val="en-US"/>
-        </w:rPr>
-        <w:t xml:space="preserve"> </w:t>
-      </w:r>
-      <w:r>
-        <w:rPr>
-          <w:rtl w:val="0"/>
-          <w:lang w:val="en-US"/>
-        </w:rPr>
-        <w:t>whenever relevant</w:t>
-      </w:r>
-      <w:r>
-        <w:rPr>
-          <w:rtl w:val="0"/>
-          <w:lang w:val="en-US"/>
-        </w:rPr>
-        <w:t>. Even if not a technical job.</w:t>
-      </w:r>
-      <w:r>
-        <w:rPr>
-          <w:rtl w:val="0"/>
-          <w:lang w:val="de-DE"/>
-        </w:rPr>
-        <w:t xml:space="preserve"> ( Alex ) </w:t>
-      </w:r>
-      <w:r>
-        <w:br w:type="textWrapping"/>
-      </w:r>
-      <w:r>
-        <w:rPr>
-          <w:rtl w:val="0"/>
-          <w:lang w:val="en-US"/>
-        </w:rPr>
-        <w:t>- Think of backups/alternatives (what ifs)</w:t>
-      </w:r>
-      <w:r>
-        <w:rPr>
-          <w:rtl w:val="0"/>
-          <w:lang w:val="en-US"/>
-        </w:rPr>
-        <w:t xml:space="preserve"> of issues, considering risks.</w:t>
-      </w:r>
-      <w:r>
-        <w:rPr>
-          <w:rtl w:val="0"/>
-          <w:lang w:val="de-DE"/>
-        </w:rPr>
-        <w:t xml:space="preserve">  ( Alex ) </w:t>
-      </w:r>
-      <w:r>
-        <w:br w:type="textWrapping"/>
-      </w:r>
-      <w:r>
-        <w:rPr>
-          <w:rtl w:val="0"/>
-          <w:lang w:val="en-US"/>
-        </w:rPr>
-        <w:t xml:space="preserve">- Remind everyone of shared responsibilities daily  ( Alex ) </w:t>
-      </w:r>
-      <w:r>
-        <w:br w:type="textWrapping"/>
-      </w:r>
-      <w:r>
-        <w:rPr>
-          <w:rtl w:val="0"/>
-          <w:lang w:val="en-US"/>
-        </w:rPr>
-        <w:t xml:space="preserve">- Write progress updates on issues (after each individual chunk of work)  ( Alex ) </w:t>
-      </w:r>
-      <w:r>
-        <w:br w:type="textWrapping"/>
-      </w:r>
-      <w:r>
-        <w:rPr>
-          <w:rtl w:val="0"/>
-          <w:lang w:val="ru-RU"/>
-        </w:rPr>
-        <w:t xml:space="preserve">- </w:t>
-      </w:r>
-      <w:r>
-        <w:rPr>
-          <w:rtl w:val="0"/>
-          <w:lang w:val="en-US"/>
-        </w:rPr>
-        <w:t>A</w:t>
-      </w:r>
-      <w:r>
-        <w:rPr>
-          <w:rtl w:val="0"/>
-          <w:lang w:val="it-IT"/>
-        </w:rPr>
-        <w:t>llocat</w:t>
-      </w:r>
-      <w:r>
-        <w:rPr>
-          <w:rtl w:val="0"/>
-          <w:lang w:val="en-US"/>
-        </w:rPr>
-        <w:t>ing</w:t>
-      </w:r>
-      <w:r>
-        <w:rPr>
-          <w:rtl w:val="0"/>
-          <w:lang w:val="it-IT"/>
-        </w:rPr>
-        <w:t xml:space="preserve"> task</w:t>
-      </w:r>
-      <w:r>
-        <w:rPr>
-          <w:rtl w:val="0"/>
-          <w:lang w:val="en-US"/>
-        </w:rPr>
-        <w:t>s to individual people/groups</w:t>
-      </w:r>
-      <w:r>
-        <w:rPr>
-          <w:rtl w:val="0"/>
-          <w:lang w:val="de-DE"/>
-        </w:rPr>
-        <w:t xml:space="preserve"> ( Gening ) </w:t>
-      </w:r>
-      <w:r>
-        <w:br w:type="textWrapping"/>
-      </w:r>
-      <w:r>
-        <w:rPr>
-          <w:rtl w:val="0"/>
-          <w:lang w:val="en-US"/>
-        </w:rPr>
-        <w:t xml:space="preserve">- Don't be afraid to go into more detail during customer presentation  ( Niall ) </w:t>
-      </w:r>
-      <w:r>
-        <w:br w:type="textWrapping"/>
-      </w:r>
-      <w:r>
-        <w:rPr>
-          <w:b w:val="1"/>
-          <w:bCs w:val="1"/>
-          <w:rtl w:val="0"/>
-        </w:rPr>
-        <w:br w:type="textWrapping"/>
-        <w:t xml:space="preserve"> </w:t>
-      </w:r>
-      <w:r>
-        <w:rPr>
-          <w:b w:val="1"/>
-          <w:bCs w:val="1"/>
-          <w:rtl w:val="0"/>
-          <w:lang w:val="en-US"/>
-        </w:rPr>
-        <w:t>Was bad/Stop</w:t>
-      </w:r>
-      <w:r>
-        <w:br w:type="textWrapping"/>
-      </w:r>
-      <w:r>
-        <w:rPr>
-          <w:rtl w:val="0"/>
-          <w:lang w:val="en-US"/>
-        </w:rPr>
-        <w:t xml:space="preserve">- Still no clarification on IP. Maybe we should contact Tim ourselves. IP issues  ( Selim  ) </w:t>
-      </w:r>
-      <w:r>
-        <w:br w:type="textWrapping"/>
-      </w:r>
-      <w:r>
-        <w:rPr>
-          <w:rtl w:val="0"/>
-          <w:lang w:val="en-US"/>
-        </w:rPr>
-        <w:t xml:space="preserve">--- Push </w:t>
-      </w:r>
-      <w:r>
-        <w:rPr>
-          <w:rtl w:val="0"/>
-          <w:lang w:val="en-US"/>
-        </w:rPr>
-        <w:t>finalising</w:t>
-      </w:r>
-      <w:r>
-        <w:rPr>
-          <w:rtl w:val="0"/>
-          <w:lang w:val="en-US"/>
-        </w:rPr>
-        <w:t xml:space="preserve"> until end of December!  ( Alex ) </w:t>
-      </w:r>
-    </w:p>
-    <w:p>
-      <w:pPr>
-        <w:pStyle w:val="Body"/>
-      </w:pPr>
-      <w:r>
-        <w:rPr>
-          <w:rtl w:val="0"/>
-          <w:lang w:val="en-US"/>
-        </w:rPr>
-        <w:t xml:space="preserve">--- </w:t>
-      </w:r>
-      <w:r>
-        <w:rPr>
-          <w:rtl w:val="0"/>
-          <w:lang w:val="en-US"/>
-        </w:rPr>
-        <w:t>Decided to talk to the lecturer ourselves and raise potential plans with the customer.</w:t>
-      </w:r>
-      <w:r>
-        <w:br w:type="textWrapping"/>
-      </w:r>
-      <w:r>
-        <w:rPr>
-          <w:rtl w:val="0"/>
-          <w:lang w:val="en-US"/>
-        </w:rPr>
-        <w:t xml:space="preserve">- Writing out </w:t>
-      </w:r>
-      <w:r>
-        <w:rPr>
-          <w:rtl w:val="1"/>
-        </w:rPr>
-        <w:t>‘</w:t>
-      </w:r>
-      <w:r>
-        <w:rPr>
-          <w:rtl w:val="0"/>
-          <w:lang w:val="en-US"/>
-        </w:rPr>
-        <w:t>Way forwards</w:t>
-      </w:r>
-      <w:r>
-        <w:rPr>
-          <w:rtl w:val="1"/>
-        </w:rPr>
-        <w:t xml:space="preserve">’ </w:t>
-      </w:r>
-      <w:r>
-        <w:rPr>
-          <w:rtl w:val="0"/>
-          <w:lang w:val="en-US"/>
-        </w:rPr>
-        <w:t xml:space="preserve">&amp; uploading notes alone  ( Alex ) </w:t>
-      </w:r>
-    </w:p>
-    <w:p>
-      <w:pPr>
-        <w:pStyle w:val="Body"/>
-      </w:pPr>
-      <w:r>
-        <w:rPr>
-          <w:rtl w:val="0"/>
-          <w:lang w:val="en-US"/>
-        </w:rPr>
-        <w:t xml:space="preserve">--- </w:t>
-      </w:r>
-      <w:r>
-        <w:rPr>
-          <w:rtl w:val="0"/>
-          <w:lang w:val="en-US"/>
-        </w:rPr>
-        <w:t>Decided to have Selim help me and take turns.</w:t>
-      </w:r>
-      <w:r>
-        <w:br w:type="textWrapping"/>
-      </w:r>
-      <w:r>
-        <w:rPr>
-          <w:rtl w:val="0"/>
-          <w:lang w:val="en-US"/>
-        </w:rPr>
-        <w:t xml:space="preserve">- Uploading notes with bad formats (folders/naming)  ( Alex ) </w:t>
-      </w:r>
-    </w:p>
-    <w:p>
-      <w:pPr>
-        <w:pStyle w:val="Body"/>
-      </w:pPr>
-      <w:r>
-        <w:rPr>
-          <w:rtl w:val="0"/>
-          <w:lang w:val="en-US"/>
-        </w:rPr>
-        <w:t xml:space="preserve">--- </w:t>
-      </w:r>
-      <w:r>
-        <w:rPr>
-          <w:rtl w:val="0"/>
-          <w:lang w:val="en-US"/>
-        </w:rPr>
-        <w:t>Decided Alex will be responsible for gathering and formatting all notes before uploads.</w:t>
-      </w:r>
-    </w:p>
-    <w:p>
-      <w:pPr>
-        <w:pStyle w:val="Body"/>
-      </w:pPr>
-    </w:p>
-    <w:p>
-      <w:pPr>
-        <w:pStyle w:val="Body"/>
-      </w:pPr>
-      <w:r>
-        <w:rPr>
-          <w:rtl w:val="0"/>
-          <w:lang w:val="en-US"/>
-        </w:rPr>
-        <w:t xml:space="preserve">Moreover, the team reviewed the issues raised at the last retrospective, and came up with more </w:t>
-      </w:r>
-      <w:r>
-        <w:rPr>
-          <w:rtl w:val="0"/>
-          <w:lang w:val="en-US"/>
-        </w:rPr>
-        <w:t>“</w:t>
-      </w:r>
-      <w:r>
-        <w:rPr>
-          <w:rtl w:val="0"/>
-          <w:lang w:val="en-US"/>
-        </w:rPr>
-        <w:t>Process Improvement</w:t>
-      </w:r>
-      <w:r>
-        <w:rPr>
-          <w:rtl w:val="0"/>
-          <w:lang w:val="en-US"/>
-        </w:rPr>
-        <w:t xml:space="preserve">” </w:t>
-      </w:r>
-      <w:r>
-        <w:rPr>
-          <w:rtl w:val="0"/>
-          <w:lang w:val="en-US"/>
-        </w:rPr>
-        <w:t>issues:</w:t>
-      </w:r>
-    </w:p>
-    <w:p>
-      <w:pPr>
-        <w:pStyle w:val="Body"/>
-      </w:pPr>
-      <w:r>
-        <w:rPr>
-          <w:rtl w:val="0"/>
-          <w:lang w:val="en-US"/>
-        </w:rPr>
-        <w:t xml:space="preserve"> - #50 Risk Assignments - Another issue of this sort to make sure risk assignments are carried out and talked about during meetings - Assigned to Niall.</w:t>
-      </w:r>
-    </w:p>
-    <w:p>
-      <w:pPr>
-        <w:pStyle w:val="Body"/>
+        <w:pStyle w:val="Body A"/>
       </w:pPr>
       <w:r>
         <w:rPr>
@@ -1142,9 +897,9 @@
       </w14:textFill>
     </w:rPr>
   </w:style>
-  <w:style w:type="paragraph" w:styleId="Body">
-    <w:name w:val="Body"/>
-    <w:next w:val="Body"/>
+  <w:style w:type="paragraph" w:styleId="Body A">
+    <w:name w:val="Body A"/>
+    <w:next w:val="Body A"/>
     <w:pPr>
       <w:keepNext w:val="0"/>
       <w:keepLines w:val="0"/>
@@ -1178,12 +933,28 @@
       <w:u w:val="none" w:color="000000"/>
       <w:shd w:val="nil" w:color="auto" w:fill="auto"/>
       <w:vertAlign w:val="baseline"/>
-      <w14:textOutline>
+      <w14:textOutline w14:w="12700" w14:cap="flat">
         <w14:noFill/>
+        <w14:miter w14:lim="400000"/>
       </w14:textOutline>
       <w14:textFill>
         <w14:solidFill>
           <w14:srgbClr w14:val="000000"/>
+        </w14:solidFill>
+      </w14:textFill>
+    </w:rPr>
+  </w:style>
+  <w:style w:type="character" w:styleId="Hyperlink.0">
+    <w:name w:val="Hyperlink.0"/>
+    <w:basedOn w:val="Hyperlink"/>
+    <w:next w:val="Hyperlink.0"/>
+    <w:rPr>
+      <w:outline w:val="0"/>
+      <w:color w:val="0000ff"/>
+      <w:u w:val="single" w:color="0000ff"/>
+      <w14:textFill>
+        <w14:solidFill>
+          <w14:srgbClr w14:val="0000FF"/>
         </w14:solidFill>
       </w14:textFill>
     </w:rPr>
@@ -1384,17 +1155,17 @@
         <a:solidFill>
           <a:srgbClr val="FFFFFF"/>
         </a:solidFill>
-        <a:ln w="12700" cap="flat">
+        <a:ln w="25400" cap="flat">
           <a:solidFill>
             <a:schemeClr val="accent1"/>
           </a:solidFill>
           <a:prstDash val="solid"/>
-          <a:miter lim="800000"/>
+          <a:round/>
         </a:ln>
         <a:effectLst/>
         <a:sp3d/>
       </a:spPr>
-      <a:bodyPr rot="0" spcFirstLastPara="1" vertOverflow="overflow" horzOverflow="overflow" vert="horz" wrap="square" lIns="45719" tIns="45719" rIns="45719" bIns="45719" numCol="1" spcCol="38100" rtlCol="0" anchor="ctr" upright="0">
+      <a:bodyPr rot="0" spcFirstLastPara="1" vertOverflow="overflow" horzOverflow="overflow" vert="horz" wrap="square" lIns="45718" tIns="45718" rIns="45718" bIns="45718" numCol="1" spcCol="38100" rtlCol="0" anchor="ctr" upright="0">
         <a:spAutoFit/>
       </a:bodyPr>
       <a:lstStyle>
@@ -1422,10 +1193,10 @@
             </a:solidFill>
             <a:effectLst/>
             <a:uFillTx/>
-            <a:latin typeface="Calibri"/>
-            <a:ea typeface="Calibri"/>
-            <a:cs typeface="Calibri"/>
-            <a:sym typeface="Calibri"/>
+            <a:latin typeface="+mn-lt"/>
+            <a:ea typeface="+mn-ea"/>
+            <a:cs typeface="+mn-cs"/>
+            <a:sym typeface="Helvetica Neue"/>
           </a:defRPr>
         </a:defPPr>
         <a:lvl1pPr marL="0" marR="0" indent="0" algn="l" defTabSz="914400" rtl="0" fontAlgn="auto" latinLnBrk="1" hangingPunct="0">
@@ -1673,12 +1444,12 @@
     <a:lnDef>
       <a:spPr>
         <a:noFill/>
-        <a:ln w="12700" cap="flat">
+        <a:ln w="25400" cap="flat">
           <a:solidFill>
             <a:schemeClr val="accent1"/>
           </a:solidFill>
           <a:prstDash val="solid"/>
-          <a:miter lim="800000"/>
+          <a:round/>
         </a:ln>
         <a:effectLst/>
         <a:sp3d/>
@@ -1965,7 +1736,7 @@
         <a:effectLst/>
         <a:sp3d/>
       </a:spPr>
-      <a:bodyPr rot="0" spcFirstLastPara="1" vertOverflow="overflow" horzOverflow="overflow" vert="horz" wrap="square" lIns="45719" tIns="45719" rIns="45719" bIns="45719" numCol="1" spcCol="38100" rtlCol="0" anchor="t" upright="0">
+      <a:bodyPr rot="0" spcFirstLastPara="1" vertOverflow="overflow" horzOverflow="overflow" vert="horz" wrap="square" lIns="45718" tIns="45718" rIns="45718" bIns="45718" numCol="1" spcCol="38100" rtlCol="0" anchor="t" upright="0">
         <a:spAutoFit/>
       </a:bodyPr>
       <a:lstStyle>
@@ -1993,10 +1764,10 @@
             </a:solidFill>
             <a:effectLst/>
             <a:uFillTx/>
-            <a:latin typeface="Calibri"/>
-            <a:ea typeface="Calibri"/>
-            <a:cs typeface="Calibri"/>
-            <a:sym typeface="Calibri"/>
+            <a:latin typeface="+mn-lt"/>
+            <a:ea typeface="+mn-ea"/>
+            <a:cs typeface="+mn-cs"/>
+            <a:sym typeface="Helvetica Neue"/>
           </a:defRPr>
         </a:defPPr>
         <a:lvl1pPr marL="0" marR="0" indent="0" algn="l" defTabSz="914400" rtl="0" fontAlgn="auto" latinLnBrk="1" hangingPunct="0">

</xml_diff>